<commit_message>
project (backend) : importer le backend de powercher
[30min][DONE]
</commit_message>
<xml_diff>
--- a/doc/R-p_321-BitRuisseau-williamtrelles.docx
+++ b/doc/R-p_321-BitRuisseau-williamtrelles.docx
@@ -7170,26 +7170,11 @@
                 </w:tcPr>
                 <w:p>
                   <w:r>
-                    <w:t xml:space="preserve">Étant donné </w:t>
-                  </w:r>
-                  <w:r>
-                    <w:t xml:space="preserve">que je souhaite que ma médiathèque soit disponible </w:t>
-                  </w:r>
-                  <w:r>
-                    <w:t xml:space="preserve">Lorsque </w:t>
-                  </w:r>
-                  <w:r>
-                    <w:t xml:space="preserve">je clique sur le bouton "Disponible sur le </w:t>
+                    <w:t xml:space="preserve">Étant donné que je souhaite que ma médiathèque soit disponible Lorsque je clique sur le bouton "Disponible sur le </w:t>
                   </w:r>
                   <w:r>
                     <w:lastRenderedPageBreak/>
-                    <w:t xml:space="preserve">réseau" </w:t>
-                  </w:r>
-                  <w:r>
-                    <w:t xml:space="preserve">Alors </w:t>
-                  </w:r>
-                  <w:r>
-                    <w:t>ma médiathèque est disponible pour les utilisateurs du réseau</w:t>
+                    <w:t>réseau" Alors ma médiathèque est disponible pour les utilisateurs du réseau</w:t>
                   </w:r>
                 </w:p>
               </w:tc>
@@ -7214,22 +7199,7 @@
                 </w:tcPr>
                 <w:p>
                   <w:r>
-                    <w:t xml:space="preserve">Étant donné </w:t>
-                  </w:r>
-                  <w:r>
-                    <w:t xml:space="preserve">que je ne souhaite plus que ma médiathèque soit disponible </w:t>
-                  </w:r>
-                  <w:r>
-                    <w:t xml:space="preserve">Lorsque </w:t>
-                  </w:r>
-                  <w:r>
-                    <w:t xml:space="preserve">je clique sur le bouton "Indisponible dans le réseau" </w:t>
-                  </w:r>
-                  <w:r>
-                    <w:t xml:space="preserve">Alors </w:t>
-                  </w:r>
-                  <w:r>
-                    <w:t>ma médiathèque ne sera plus disponible ni visible dans le réseau</w:t>
+                    <w:t>Étant donné que je ne souhaite plus que ma médiathèque soit disponible Lorsque je clique sur le bouton "Indisponible dans le réseau" Alors ma médiathèque ne sera plus disponible ni visible dans le réseau</w:t>
                   </w:r>
                 </w:p>
               </w:tc>
@@ -7253,22 +7223,7 @@
                 </w:tcPr>
                 <w:p>
                   <w:r>
-                    <w:t xml:space="preserve">Étant donné </w:t>
-                  </w:r>
-                  <w:r>
-                    <w:t xml:space="preserve">que ma médiathèque est disponible </w:t>
-                  </w:r>
-                  <w:r>
-                    <w:t xml:space="preserve">Lorsque </w:t>
-                  </w:r>
-                  <w:r>
-                    <w:t xml:space="preserve">j'ai cliqué "Disponible sur le réseau" </w:t>
-                  </w:r>
-                  <w:r>
-                    <w:t xml:space="preserve">Alors </w:t>
-                  </w:r>
-                  <w:r>
-                    <w:t>ma médiathèque sera visible dans la bibliothèque du réseau</w:t>
+                    <w:t>Étant donné que ma médiathèque est disponible Lorsque j'ai cliqué "Disponible sur le réseau" Alors ma médiathèque sera visible dans la bibliothèque du réseau</w:t>
                   </w:r>
                 </w:p>
               </w:tc>
@@ -7292,22 +7247,7 @@
                 </w:tcPr>
                 <w:p>
                   <w:r>
-                    <w:t xml:space="preserve">Étant donné </w:t>
-                  </w:r>
-                  <w:r>
-                    <w:t xml:space="preserve">que ma médiathèque n'est plus disponible </w:t>
-                  </w:r>
-                  <w:r>
-                    <w:t xml:space="preserve">Lorsque </w:t>
-                  </w:r>
-                  <w:r>
-                    <w:t xml:space="preserve">sur le bouton "Indisponible dans le réseau" </w:t>
-                  </w:r>
-                  <w:r>
-                    <w:t xml:space="preserve">Alors </w:t>
-                  </w:r>
-                  <w:r>
-                    <w:t>ma médiathèque ne sera plus visible dans la bibliothèque du réseau</w:t>
+                    <w:t>Étant donné que ma médiathèque n'est plus disponible Lorsque sur le bouton "Indisponible dans le réseau" Alors ma médiathèque ne sera plus visible dans la bibliothèque du réseau</w:t>
                   </w:r>
                 </w:p>
               </w:tc>
@@ -7436,13 +7376,7 @@
                 </w:tcPr>
                 <w:p>
                   <w:r>
-                    <w:t>Étant donné que je suis sur une médiathèque Lorsque j'ai accédé via la bibliothèque de médiathèques du réseau Alors j'observe une liste qui contient tous les titres de cette</w:t>
-                  </w:r>
-                  <w:r>
-                    <w:t xml:space="preserve"> </w:t>
-                  </w:r>
-                  <w:r>
-                    <w:t>médiathèque</w:t>
+                    <w:t>Étant donné que je suis sur une médiathèque Lorsque j'ai accédé via la bibliothèque de médiathèques du réseau Alors j'observe une liste qui contient tous les titres de cette médiathèque</w:t>
                   </w:r>
                 </w:p>
               </w:tc>
@@ -7502,7 +7436,7 @@
           <w:noProof/>
         </w:rPr>
         <w:drawing>
-          <wp:inline distT="0" distB="0" distL="0" distR="0" wp14:anchorId="54747F07" wp14:editId="779E993D">
+          <wp:inline distT="0" distB="0" distL="0" distR="0" wp14:anchorId="54747F07" wp14:editId="19062B7D">
             <wp:extent cx="4114800" cy="2234527"/>
             <wp:effectExtent l="0" t="0" r="0" b="0"/>
             <wp:docPr id="1" name="Image 1"/>
@@ -7572,8 +7506,9 @@
           <w:color w:val="FF0000"/>
           <w:szCs w:val="14"/>
         </w:rPr>
+        <w:lastRenderedPageBreak/>
         <w:drawing>
-          <wp:inline distT="0" distB="0" distL="0" distR="0" wp14:anchorId="6304BC33" wp14:editId="3704EDC0">
+          <wp:inline distT="0" distB="0" distL="0" distR="0" wp14:anchorId="6304BC33" wp14:editId="2C49747A">
             <wp:extent cx="4191000" cy="2283468"/>
             <wp:effectExtent l="0" t="0" r="0" b="2540"/>
             <wp:docPr id="2" name="Image 2"/>
@@ -7644,7 +7579,7 @@
           <w:szCs w:val="14"/>
         </w:rPr>
         <w:drawing>
-          <wp:inline distT="0" distB="0" distL="0" distR="0" wp14:anchorId="69FCF13F" wp14:editId="3CEDA29B">
+          <wp:inline distT="0" distB="0" distL="0" distR="0" wp14:anchorId="69FCF13F" wp14:editId="254A3E6C">
             <wp:extent cx="4276725" cy="2330176"/>
             <wp:effectExtent l="0" t="0" r="0" b="0"/>
             <wp:docPr id="4" name="Image 4"/>
@@ -8064,6 +7999,7 @@
       <w:bookmarkStart w:id="20" w:name="_Toc183611076"/>
       <w:bookmarkEnd w:id="8"/>
       <w:r>
+        <w:lastRenderedPageBreak/>
         <w:t>R</w:t>
       </w:r>
       <w:bookmarkEnd w:id="19"/>
@@ -8071,6 +8007,32 @@
         <w:t>éalisation</w:t>
       </w:r>
       <w:bookmarkEnd w:id="20"/>
+    </w:p>
+    <w:p>
+      <w:proofErr w:type="spellStart"/>
+      <w:r>
+        <w:t>Crud</w:t>
+      </w:r>
+      <w:proofErr w:type="spellEnd"/>
+      <w:r>
+        <w:t xml:space="preserve"> pour les </w:t>
+      </w:r>
+      <w:proofErr w:type="spellStart"/>
+      <w:r>
+        <w:t>medias</w:t>
+      </w:r>
+      <w:proofErr w:type="spellEnd"/>
+    </w:p>
+    <w:p/>
+    <w:p>
+      <w:proofErr w:type="gramStart"/>
+      <w:r>
+        <w:t>Changements décidé</w:t>
+      </w:r>
+      <w:proofErr w:type="gramEnd"/>
+      <w:r>
+        <w:t xml:space="preserve"> lors le développement.</w:t>
+      </w:r>
     </w:p>
     <w:p>
       <w:pPr>
@@ -8405,7 +8367,6 @@
           <w:iCs/>
           <w:color w:val="FF0000"/>
         </w:rPr>
-        <w:lastRenderedPageBreak/>
         <w:t>Concatène les noms de tous les champs contenus dans le formulaire</w:t>
       </w:r>
     </w:p>
@@ -8803,6 +8764,7 @@
           <w:i/>
           <w:iCs/>
         </w:rPr>
+        <w:lastRenderedPageBreak/>
         <w:t>la</w:t>
       </w:r>
       <w:proofErr w:type="gramEnd"/>
@@ -9165,7 +9127,6 @@
           <w:iCs/>
           <w:color w:val="FF0000"/>
         </w:rPr>
-        <w:lastRenderedPageBreak/>
         <w:t>Ce qu’on pensait faire vs ce qu’on a fait</w:t>
       </w:r>
     </w:p>
@@ -14356,17 +14317,6 @@
 </file>
 
 <file path=customXml/item1.xml><?xml version="1.0" encoding="utf-8"?>
-<p:properties xmlns:p="http://schemas.microsoft.com/office/2006/metadata/properties" xmlns:xsi="http://www.w3.org/2001/XMLSchema-instance" xmlns:pc="http://schemas.microsoft.com/office/infopath/2007/PartnerControls">
-  <documentManagement>
-    <TaxCatchAll xmlns="eefa3612-053e-497a-ae76-8a76877f5e22" xsi:nil="true"/>
-    <lcf76f155ced4ddcb4097134ff3c332f xmlns="b5cf4370-ac38-4b9e-9836-ef6f5df64f24">
-      <Terms xmlns="http://schemas.microsoft.com/office/infopath/2007/PartnerControls"/>
-    </lcf76f155ced4ddcb4097134ff3c332f>
-  </documentManagement>
-</p:properties>
-</file>
-
-<file path=customXml/item2.xml><?xml version="1.0" encoding="utf-8"?>
 <ct:contentTypeSchema xmlns:ct="http://schemas.microsoft.com/office/2006/metadata/contentType" xmlns:ma="http://schemas.microsoft.com/office/2006/metadata/properties/metaAttributes" ct:_="" ma:_="" ma:contentTypeName="Document" ma:contentTypeID="0x01010080C9F2488912074FB587B9AD9ADAE5BB" ma:contentTypeVersion="11" ma:contentTypeDescription="Crée un document." ma:contentTypeScope="" ma:versionID="1a13f33321fc4f97fe7143ee4cf8e9e4">
   <xsd:schema xmlns:xsd="http://www.w3.org/2001/XMLSchema" xmlns:xs="http://www.w3.org/2001/XMLSchema" xmlns:p="http://schemas.microsoft.com/office/2006/metadata/properties" xmlns:ns2="b5cf4370-ac38-4b9e-9836-ef6f5df64f24" xmlns:ns3="eefa3612-053e-497a-ae76-8a76877f5e22" targetNamespace="http://schemas.microsoft.com/office/2006/metadata/properties" ma:root="true" ma:fieldsID="365d1ce04cd4f4806501afcdcbd5965d" ns2:_="" ns3:_="">
     <xsd:import namespace="b5cf4370-ac38-4b9e-9836-ef6f5df64f24"/>
@@ -14561,6 +14511,17 @@
 </ct:contentTypeSchema>
 </file>
 
+<file path=customXml/item2.xml><?xml version="1.0" encoding="utf-8"?>
+<p:properties xmlns:p="http://schemas.microsoft.com/office/2006/metadata/properties" xmlns:xsi="http://www.w3.org/2001/XMLSchema-instance" xmlns:pc="http://schemas.microsoft.com/office/infopath/2007/PartnerControls">
+  <documentManagement>
+    <TaxCatchAll xmlns="eefa3612-053e-497a-ae76-8a76877f5e22" xsi:nil="true"/>
+    <lcf76f155ced4ddcb4097134ff3c332f xmlns="b5cf4370-ac38-4b9e-9836-ef6f5df64f24">
+      <Terms xmlns="http://schemas.microsoft.com/office/infopath/2007/PartnerControls"/>
+    </lcf76f155ced4ddcb4097134ff3c332f>
+  </documentManagement>
+</p:properties>
+</file>
+
 <file path=customXml/item3.xml><?xml version="1.0" encoding="utf-8"?>
 <?mso-contentType ?>
 <FormTemplates xmlns="http://schemas.microsoft.com/sharepoint/v3/contenttype/forms">
@@ -14571,17 +14532,6 @@
 </file>
 
 <file path=customXml/itemProps1.xml><?xml version="1.0" encoding="utf-8"?>
-<ds:datastoreItem xmlns:ds="http://schemas.openxmlformats.org/officeDocument/2006/customXml" ds:itemID="{67CD1812-8B57-456C-9CBC-7D2297210787}">
-  <ds:schemaRefs>
-    <ds:schemaRef ds:uri="http://schemas.microsoft.com/office/2006/metadata/properties"/>
-    <ds:schemaRef ds:uri="http://schemas.microsoft.com/office/infopath/2007/PartnerControls"/>
-    <ds:schemaRef ds:uri="eefa3612-053e-497a-ae76-8a76877f5e22"/>
-    <ds:schemaRef ds:uri="b5cf4370-ac38-4b9e-9836-ef6f5df64f24"/>
-  </ds:schemaRefs>
-</ds:datastoreItem>
-</file>
-
-<file path=customXml/itemProps2.xml><?xml version="1.0" encoding="utf-8"?>
 <ds:datastoreItem xmlns:ds="http://schemas.openxmlformats.org/officeDocument/2006/customXml" ds:itemID="{2178390D-8E16-4429-B07C-2D44721989AE}">
   <ds:schemaRefs>
     <ds:schemaRef ds:uri="http://schemas.microsoft.com/office/2006/metadata/contentType"/>
@@ -14600,6 +14550,17 @@
 </ds:datastoreItem>
 </file>
 
+<file path=customXml/itemProps2.xml><?xml version="1.0" encoding="utf-8"?>
+<ds:datastoreItem xmlns:ds="http://schemas.openxmlformats.org/officeDocument/2006/customXml" ds:itemID="{67CD1812-8B57-456C-9CBC-7D2297210787}">
+  <ds:schemaRefs>
+    <ds:schemaRef ds:uri="http://schemas.microsoft.com/office/2006/metadata/properties"/>
+    <ds:schemaRef ds:uri="http://schemas.microsoft.com/office/infopath/2007/PartnerControls"/>
+    <ds:schemaRef ds:uri="eefa3612-053e-497a-ae76-8a76877f5e22"/>
+    <ds:schemaRef ds:uri="b5cf4370-ac38-4b9e-9836-ef6f5df64f24"/>
+  </ds:schemaRefs>
+</ds:datastoreItem>
+</file>
+
 <file path=customXml/itemProps3.xml><?xml version="1.0" encoding="utf-8"?>
 <ds:datastoreItem xmlns:ds="http://schemas.openxmlformats.org/officeDocument/2006/customXml" ds:itemID="{1DADA05A-DA17-4CB0-90B5-C889667DD54A}">
   <ds:schemaRefs>

</xml_diff>